<commit_message>
edit DBLP Database - Project.docx
</commit_message>
<xml_diff>
--- a/Report/DBLP Database - Project.docx
+++ b/Report/DBLP Database - Project.docx
@@ -2,6 +2,36 @@
 <file path=word/document.xml><?xml version="1.0" encoding="utf-8"?>
 <w:document xmlns:ve="http://schemas.openxmlformats.org/markup-compatibility/2006" xmlns:o="urn:schemas-microsoft-com:office:office" xmlns:r="http://schemas.openxmlformats.org/officeDocument/2006/relationships" xmlns:m="http://schemas.openxmlformats.org/officeDocument/2006/math" xmlns:v="urn:schemas-microsoft-com:vml" xmlns:wp="http://schemas.openxmlformats.org/drawingml/2006/wordprocessingDrawing" xmlns:w10="urn:schemas-microsoft-com:office:word" xmlns:w="http://schemas.openxmlformats.org/wordprocessingml/2006/main" xmlns:wne="http://schemas.microsoft.com/office/word/2006/wordml">
   <w:body>
+    <w:p>
+      <w:pPr>
+        <w:rPr>
+          <w:rFonts w:ascii="Times New Roman" w:hAnsi="Times New Roman" w:cs="Times New Roman"/>
+          <w:b/>
+        </w:rPr>
+      </w:pPr>
+      <w:r>
+        <w:rPr>
+          <w:rFonts w:ascii="Times New Roman" w:hAnsi="Times New Roman" w:cs="Times New Roman"/>
+          <w:b/>
+        </w:rPr>
+        <w:t>Mô tả cấu trúc của cơ sở dữ liệu DBLP</w:t>
+      </w:r>
+    </w:p>
+    <w:p>
+      <w:pPr>
+        <w:rPr>
+          <w:rFonts w:ascii="Times New Roman" w:hAnsi="Times New Roman" w:cs="Times New Roman"/>
+          <w:b/>
+        </w:rPr>
+      </w:pPr>
+      <w:r>
+        <w:rPr>
+          <w:rFonts w:ascii="Times New Roman" w:hAnsi="Times New Roman" w:cs="Times New Roman"/>
+          <w:b/>
+        </w:rPr>
+        <w:tab/>
+      </w:r>
+    </w:p>
     <w:p>
       <w:pPr>
         <w:rPr>
@@ -79,8 +109,8 @@
             <w:tblGrid>
               <w:gridCol w:w="1196"/>
               <w:gridCol w:w="1385"/>
-              <w:gridCol w:w="1395"/>
-              <w:gridCol w:w="5176"/>
+              <w:gridCol w:w="1404"/>
+              <w:gridCol w:w="5167"/>
             </w:tblGrid>
             <w:tr>
               <w:trPr>
@@ -544,25 +574,15 @@
                       <w:sz w:val="24"/>
                       <w:szCs w:val="24"/>
                     </w:rPr>
-                    <w:t xml:space="preserve"> </w:t>
-                  </w:r>
-                  <w:proofErr w:type="gramStart"/>
-                  <w:r>
-                    <w:rPr>
-                      <w:rFonts w:ascii="Times New Roman" w:eastAsia="Times New Roman" w:hAnsi="Times New Roman" w:cs="Times New Roman"/>
-                      <w:sz w:val="24"/>
-                      <w:szCs w:val="24"/>
-                    </w:rPr>
-                    <w:t>–  Cấu</w:t>
-                  </w:r>
-                  <w:proofErr w:type="gramEnd"/>
-                  <w:r>
-                    <w:rPr>
-                      <w:rFonts w:ascii="Times New Roman" w:eastAsia="Times New Roman" w:hAnsi="Times New Roman" w:cs="Times New Roman"/>
-                      <w:sz w:val="24"/>
-                      <w:szCs w:val="24"/>
-                    </w:rPr>
-                    <w:t xml:space="preserve"> trúc: tên loại tài liệu (book,</w:t>
+                    <w:t xml:space="preserve"> – </w:t>
+                  </w:r>
+                  <w:r>
+                    <w:rPr>
+                      <w:rFonts w:ascii="Times New Roman" w:eastAsia="Times New Roman" w:hAnsi="Times New Roman" w:cs="Times New Roman"/>
+                      <w:sz w:val="24"/>
+                      <w:szCs w:val="24"/>
+                    </w:rPr>
+                    <w:t>Cấu trúc: tên loại tài liệu (book,</w:t>
                   </w:r>
                   <w:r>
                     <w:t xml:space="preserve"> </w:t>
@@ -1065,21 +1085,37 @@
                     <w:rPr>
                       <w:rFonts w:ascii="Times New Roman" w:hAnsi="Times New Roman" w:cs="Times New Roman"/>
                     </w:rPr>
-                    <w:t xml:space="preserve"> (chỉ áp dụng với sách và </w:t>
-                  </w:r>
-                  <w:proofErr w:type="gramStart"/>
+                    <w:t xml:space="preserve"> (</w:t>
+                  </w:r>
                   <w:r>
                     <w:rPr>
                       <w:rFonts w:ascii="Times New Roman" w:hAnsi="Times New Roman" w:cs="Times New Roman"/>
                     </w:rPr>
-                    <w:t>procecessding )</w:t>
-                  </w:r>
-                  <w:proofErr w:type="gramEnd"/>
+                    <w:t xml:space="preserve">chỉ áp dụng với sách và </w:t>
+                  </w:r>
                   <w:r>
                     <w:rPr>
                       <w:rFonts w:ascii="Times New Roman" w:hAnsi="Times New Roman" w:cs="Times New Roman"/>
                     </w:rPr>
+                    <w:t>proceeding</w:t>
+                  </w:r>
+                  <w:r>
+                    <w:rPr>
+                      <w:rFonts w:ascii="Times New Roman" w:hAnsi="Times New Roman" w:cs="Times New Roman"/>
+                    </w:rPr>
+                    <w:t>)</w:t>
+                  </w:r>
+                  <w:r>
+                    <w:rPr>
+                      <w:rFonts w:ascii="Times New Roman" w:hAnsi="Times New Roman" w:cs="Times New Roman"/>
+                    </w:rPr>
                     <w:t>.</w:t>
+                  </w:r>
+                  <w:r>
+                    <w:rPr>
+                      <w:rFonts w:ascii="Times New Roman" w:hAnsi="Times New Roman" w:cs="Times New Roman"/>
+                    </w:rPr>
+                    <w:t xml:space="preserve"> </w:t>
                   </w:r>
                 </w:p>
               </w:tc>
@@ -1989,7 +2025,7 @@
                       <w:sz w:val="24"/>
                       <w:szCs w:val="24"/>
                     </w:rPr>
-                    <w:t xml:space="preserve"> bản điện tử của tài liệu. </w:t>
+                    <w:t xml:space="preserve">của tài liệu. </w:t>
                   </w:r>
                 </w:p>
               </w:tc>
@@ -2104,7 +2140,6 @@
                     </w:rPr>
                     <w:t xml:space="preserve"> </w:t>
                   </w:r>
-                  <w:proofErr w:type="gramStart"/>
                   <w:r>
                     <w:rPr>
                       <w:rFonts w:ascii="Times New Roman" w:eastAsia="Times New Roman" w:hAnsi="Times New Roman" w:cs="Times New Roman"/>
@@ -2119,24 +2154,31 @@
                       <w:sz w:val="24"/>
                       <w:szCs w:val="24"/>
                     </w:rPr>
-                    <w:t xml:space="preserve"> bắt</w:t>
-                  </w:r>
-                  <w:proofErr w:type="gramEnd"/>
-                  <w:r>
-                    <w:rPr>
-                      <w:rFonts w:ascii="Times New Roman" w:eastAsia="Times New Roman" w:hAnsi="Times New Roman" w:cs="Times New Roman"/>
-                      <w:sz w:val="24"/>
-                      <w:szCs w:val="24"/>
-                    </w:rPr>
-                    <w:t xml:space="preserve"> đầu bằng d</w:t>
-                  </w:r>
-                  <w:r>
-                    <w:rPr>
-                      <w:rFonts w:ascii="Times New Roman" w:eastAsia="Times New Roman" w:hAnsi="Times New Roman" w:cs="Times New Roman"/>
-                      <w:sz w:val="24"/>
-                      <w:szCs w:val="24"/>
-                    </w:rPr>
-                    <w:t xml:space="preserve">b/...) </w:t>
+                    <w:t>bắt đầu bằng d</w:t>
+                  </w:r>
+                  <w:r>
+                    <w:rPr>
+                      <w:rFonts w:ascii="Times New Roman" w:eastAsia="Times New Roman" w:hAnsi="Times New Roman" w:cs="Times New Roman"/>
+                      <w:sz w:val="24"/>
+                      <w:szCs w:val="24"/>
+                    </w:rPr>
+                    <w:t>b/</w:t>
+                  </w:r>
+                  <w:r>
+                    <w:rPr>
+                      <w:rFonts w:ascii="Times New Roman" w:eastAsia="Times New Roman" w:hAnsi="Times New Roman" w:cs="Times New Roman"/>
+                      <w:sz w:val="24"/>
+                      <w:szCs w:val="24"/>
+                    </w:rPr>
+                    <w:t xml:space="preserve"> </w:t>
+                  </w:r>
+                  <w:r>
+                    <w:rPr>
+                      <w:rFonts w:ascii="Times New Roman" w:eastAsia="Times New Roman" w:hAnsi="Times New Roman" w:cs="Times New Roman"/>
+                      <w:sz w:val="24"/>
+                      <w:szCs w:val="24"/>
+                    </w:rPr>
+                    <w:t>...)</w:t>
                   </w:r>
                   <w:r>
                     <w:rPr>
@@ -2241,15 +2283,33 @@
                       <w:sz w:val="24"/>
                       <w:szCs w:val="24"/>
                     </w:rPr>
-                    <w:t xml:space="preserve">Tên của nhà xuất bản </w:t>
-                  </w:r>
-                  <w:r>
-                    <w:rPr>
-                      <w:rFonts w:ascii="Times New Roman" w:eastAsia="Times New Roman" w:hAnsi="Times New Roman" w:cs="Times New Roman"/>
-                      <w:sz w:val="24"/>
-                      <w:szCs w:val="24"/>
-                    </w:rPr>
-                    <w:t>; school for theses; affiliation for homepages</w:t>
+                    <w:t xml:space="preserve">Tên của nhà xuất </w:t>
+                  </w:r>
+                  <w:proofErr w:type="gramStart"/>
+                  <w:r>
+                    <w:rPr>
+                      <w:rFonts w:ascii="Times New Roman" w:eastAsia="Times New Roman" w:hAnsi="Times New Roman" w:cs="Times New Roman"/>
+                      <w:sz w:val="24"/>
+                      <w:szCs w:val="24"/>
+                    </w:rPr>
+                    <w:t xml:space="preserve">bản </w:t>
+                  </w:r>
+                  <w:r>
+                    <w:rPr>
+                      <w:rFonts w:ascii="Times New Roman" w:eastAsia="Times New Roman" w:hAnsi="Times New Roman" w:cs="Times New Roman"/>
+                      <w:sz w:val="24"/>
+                      <w:szCs w:val="24"/>
+                    </w:rPr>
+                    <w:t>;</w:t>
+                  </w:r>
+                  <w:proofErr w:type="gramEnd"/>
+                  <w:r>
+                    <w:rPr>
+                      <w:rFonts w:ascii="Times New Roman" w:eastAsia="Times New Roman" w:hAnsi="Times New Roman" w:cs="Times New Roman"/>
+                      <w:sz w:val="24"/>
+                      <w:szCs w:val="24"/>
+                    </w:rPr>
+                    <w:t xml:space="preserve"> tên trường đối với tài liệu là luận văn; hoặc trang chủ nơi xuất bản.</w:t>
                   </w:r>
                 </w:p>
               </w:tc>
@@ -2338,29 +2398,19 @@
                       <w:i/>
                       <w:iCs/>
                     </w:rPr>
-                    <w:t xml:space="preserve">International Standard Book </w:t>
-                  </w:r>
-                  <w:proofErr w:type="gramStart"/>
+                    <w:t>International Standard Book Number</w:t>
+                  </w:r>
                   <w:r>
                     <w:rPr>
                       <w:rFonts w:ascii="Times New Roman" w:hAnsi="Times New Roman" w:cs="Times New Roman"/>
-                      <w:i/>
-                      <w:iCs/>
-                    </w:rPr>
-                    <w:t>Number</w:t>
+                    </w:rPr>
+                    <w:t xml:space="preserve"> </w:t>
                   </w:r>
                   <w:r>
                     <w:rPr>
                       <w:rFonts w:ascii="Times New Roman" w:hAnsi="Times New Roman" w:cs="Times New Roman"/>
                     </w:rPr>
-                    <w:t xml:space="preserve">  -</w:t>
-                  </w:r>
-                  <w:proofErr w:type="gramEnd"/>
-                  <w:r>
-                    <w:rPr>
-                      <w:rFonts w:ascii="Times New Roman" w:hAnsi="Times New Roman" w:cs="Times New Roman"/>
-                    </w:rPr>
-                    <w:t xml:space="preserve"> mã số tiêu chuẩn quốc tế có tính chất thương mại duy nhất để xác định một quyển sách.</w:t>
+                    <w:t>- mã số tiêu chuẩn quốc tế có tính chất thương mại duy nhất để xác định một quyển sách.</w:t>
                   </w:r>
                 </w:p>
               </w:tc>
@@ -2441,7 +2491,7 @@
                     <w:rPr>
                       <w:rFonts w:ascii="Times New Roman" w:hAnsi="Times New Roman" w:cs="Times New Roman"/>
                     </w:rPr>
-                    <w:t>dblpkey crossreference to one other publication (book, proceeding, in the dblp_collections table), in which this publication was published</w:t>
+                    <w:t>Tham chiếu chéo đến một tài liệu khác.</w:t>
                   </w:r>
                 </w:p>
               </w:tc>
@@ -2522,7 +2572,13 @@
                     <w:rPr>
                       <w:rFonts w:ascii="Times New Roman" w:hAnsi="Times New Roman" w:cs="Times New Roman"/>
                     </w:rPr>
-                    <w:t xml:space="preserve"> Tựa đề của tài liệu không bao gồm khoảng trắng và các ký tự đặc biệt. (dùng để so sánh với các tựa đề của tài liệu trong citeseer )</w:t>
+                    <w:t xml:space="preserve"> Tựa đề của tài liệu không bao gồm khoảng trắng và các ký tự đặc biệ</w:t>
+                  </w:r>
+                  <w:r>
+                    <w:rPr>
+                      <w:rFonts w:ascii="Times New Roman" w:hAnsi="Times New Roman" w:cs="Times New Roman"/>
+                    </w:rPr>
+                    <w:t>t.</w:t>
                   </w:r>
                   <w:r>
                     <w:rPr>
@@ -2605,13 +2661,39 @@
                       <w:rFonts w:ascii="Times New Roman" w:hAnsi="Times New Roman" w:cs="Times New Roman"/>
                     </w:rPr>
                   </w:pPr>
+                  <w:bookmarkStart w:id="4" w:name="OLE_LINK9"/>
+                  <w:bookmarkStart w:id="5" w:name="OLE_LINK10"/>
+                  <w:proofErr w:type="gramStart"/>
                   <w:r>
                     <w:rPr>
                       <w:rFonts w:ascii="Times New Roman" w:hAnsi="Times New Roman" w:cs="Times New Roman"/>
-                      <w:i/>
                       <w:iCs/>
                     </w:rPr>
-                    <w:t xml:space="preserve">digital object identifier </w:t>
+                    <w:t>digital</w:t>
+                  </w:r>
+                  <w:proofErr w:type="gramEnd"/>
+                  <w:r>
+                    <w:rPr>
+                      <w:rFonts w:ascii="Times New Roman" w:hAnsi="Times New Roman" w:cs="Times New Roman"/>
+                      <w:iCs/>
+                    </w:rPr>
+                    <w:t xml:space="preserve"> object identifier </w:t>
+                  </w:r>
+                  <w:bookmarkEnd w:id="4"/>
+                  <w:bookmarkEnd w:id="5"/>
+                  <w:r>
+                    <w:rPr>
+                      <w:rFonts w:ascii="Times New Roman" w:hAnsi="Times New Roman" w:cs="Times New Roman"/>
+                      <w:iCs/>
+                    </w:rPr>
+                    <w:t xml:space="preserve">– cung cấp thông tin giúp người dùng </w:t>
+                  </w:r>
+                  <w:r>
+                    <w:rPr>
+                      <w:rFonts w:ascii="Times New Roman" w:hAnsi="Times New Roman" w:cs="Times New Roman"/>
+                      <w:iCs/>
+                    </w:rPr>
+                    <w:t>có thể tìm được tài liệu trên Internet.</w:t>
                   </w:r>
                 </w:p>
               </w:tc>
@@ -2692,7 +2774,37 @@
                     <w:rPr>
                       <w:rFonts w:ascii="Times New Roman" w:hAnsi="Times New Roman" w:cs="Times New Roman"/>
                     </w:rPr>
-                    <w:t xml:space="preserve">Lần chỉnh sửa cuối cùng </w:t>
+                    <w:t>Lần</w:t>
+                  </w:r>
+                  <w:r>
+                    <w:rPr>
+                      <w:rFonts w:ascii="Times New Roman" w:hAnsi="Times New Roman" w:cs="Times New Roman"/>
+                    </w:rPr>
+                    <w:t xml:space="preserve"> </w:t>
+                  </w:r>
+                  <w:r>
+                    <w:rPr>
+                      <w:rFonts w:ascii="Times New Roman" w:hAnsi="Times New Roman" w:cs="Times New Roman"/>
+                    </w:rPr>
+                    <w:t>cuối cùng</w:t>
+                  </w:r>
+                  <w:r>
+                    <w:rPr>
+                      <w:rFonts w:ascii="Times New Roman" w:hAnsi="Times New Roman" w:cs="Times New Roman"/>
+                    </w:rPr>
+                    <w:t xml:space="preserve"> chỉnh sửa</w:t>
+                  </w:r>
+                  <w:r>
+                    <w:rPr>
+                      <w:rFonts w:ascii="Times New Roman" w:hAnsi="Times New Roman" w:cs="Times New Roman"/>
+                    </w:rPr>
+                    <w:t xml:space="preserve"> thông tin tài liệu.</w:t>
+                  </w:r>
+                  <w:r>
+                    <w:rPr>
+                      <w:rFonts w:ascii="Times New Roman" w:hAnsi="Times New Roman" w:cs="Times New Roman"/>
+                    </w:rPr>
+                    <w:t xml:space="preserve"> </w:t>
                   </w:r>
                 </w:p>
               </w:tc>
@@ -2954,10 +3066,10 @@
               <w:tblLook w:val="04A0"/>
             </w:tblPr>
             <w:tblGrid>
-              <w:gridCol w:w="1183"/>
-              <w:gridCol w:w="1273"/>
-              <w:gridCol w:w="1402"/>
-              <w:gridCol w:w="5294"/>
+              <w:gridCol w:w="1182"/>
+              <w:gridCol w:w="1274"/>
+              <w:gridCol w:w="1403"/>
+              <w:gridCol w:w="5293"/>
             </w:tblGrid>
             <w:tr>
               <w:trPr>
@@ -3311,14 +3423,6 @@
                       <w:szCs w:val="24"/>
                     </w:rPr>
                   </w:pPr>
-                  <w:r>
-                    <w:rPr>
-                      <w:rFonts w:ascii="Times New Roman" w:eastAsia="Times New Roman" w:hAnsi="Times New Roman" w:cs="Times New Roman"/>
-                      <w:sz w:val="24"/>
-                      <w:szCs w:val="24"/>
-                    </w:rPr>
-                    <w:t>Our internal database key in dblp_pub_new</w:t>
-                  </w:r>
                 </w:p>
               </w:tc>
             </w:tr>
@@ -3341,12 +3445,6 @@
                       <w:szCs w:val="24"/>
                     </w:rPr>
                   </w:pPr>
-                  <w:r>
-                    <w:rPr>
-                      <w:rFonts w:ascii="Times New Roman" w:hAnsi="Times New Roman" w:cs="Times New Roman"/>
-                    </w:rPr>
-                    <w:t>PRIMARY</w:t>
-                  </w:r>
                 </w:p>
               </w:tc>
               <w:tc>
@@ -3421,6 +3519,14 @@
                       <w:szCs w:val="24"/>
                     </w:rPr>
                     <w:t>Tên của tác giả</w:t>
+                  </w:r>
+                  <w:r>
+                    <w:rPr>
+                      <w:rFonts w:ascii="Times New Roman" w:eastAsia="Times New Roman" w:hAnsi="Times New Roman" w:cs="Times New Roman"/>
+                      <w:sz w:val="24"/>
+                      <w:szCs w:val="24"/>
+                    </w:rPr>
+                    <w:t>.</w:t>
                   </w:r>
                 </w:p>
               </w:tc>
@@ -3517,15 +3623,31 @@
                       <w:sz w:val="24"/>
                       <w:szCs w:val="24"/>
                     </w:rPr>
-                    <w:t>Giá trị bool</w:t>
-                  </w:r>
-                  <w:r>
-                    <w:rPr>
-                      <w:rFonts w:ascii="Times New Roman" w:eastAsia="Times New Roman" w:hAnsi="Times New Roman" w:cs="Times New Roman"/>
-                      <w:sz w:val="24"/>
-                      <w:szCs w:val="24"/>
-                    </w:rPr>
-                    <w:t xml:space="preserve"> trả về giá trị là true khi tác giả cũng là một người biên tập (editor).</w:t>
+                    <w:t xml:space="preserve">Giá trị </w:t>
+                  </w:r>
+                  <w:r>
+                    <w:rPr>
+                      <w:rFonts w:ascii="Times New Roman" w:eastAsia="Times New Roman" w:hAnsi="Times New Roman" w:cs="Times New Roman"/>
+                      <w:sz w:val="24"/>
+                      <w:szCs w:val="24"/>
+                    </w:rPr>
+                    <w:t xml:space="preserve">trả về giá trị là </w:t>
+                  </w:r>
+                  <w:r>
+                    <w:rPr>
+                      <w:rFonts w:ascii="Times New Roman" w:eastAsia="Times New Roman" w:hAnsi="Times New Roman" w:cs="Times New Roman"/>
+                      <w:sz w:val="24"/>
+                      <w:szCs w:val="24"/>
+                    </w:rPr>
+                    <w:t>đúng</w:t>
+                  </w:r>
+                  <w:r>
+                    <w:rPr>
+                      <w:rFonts w:ascii="Times New Roman" w:eastAsia="Times New Roman" w:hAnsi="Times New Roman" w:cs="Times New Roman"/>
+                      <w:sz w:val="24"/>
+                      <w:szCs w:val="24"/>
+                    </w:rPr>
+                    <w:t xml:space="preserve"> khi tác giả cũng là một người biên tập (editor).</w:t>
                   </w:r>
                 </w:p>
               </w:tc>
@@ -3950,8 +4072,8 @@
           <w:b/>
         </w:rPr>
       </w:pPr>
-      <w:bookmarkStart w:id="4" w:name="OLE_LINK7"/>
-      <w:bookmarkStart w:id="5" w:name="OLE_LINK8"/>
+      <w:bookmarkStart w:id="6" w:name="OLE_LINK7"/>
+      <w:bookmarkStart w:id="7" w:name="OLE_LINK8"/>
       <w:r>
         <w:rPr>
           <w:rFonts w:ascii="Times New Roman" w:hAnsi="Times New Roman" w:cs="Times New Roman"/>
@@ -4023,10 +4145,10 @@
                 <w:szCs w:val="24"/>
               </w:rPr>
             </w:pPr>
-            <w:bookmarkStart w:id="6" w:name="OLE_LINK3"/>
-            <w:bookmarkStart w:id="7" w:name="OLE_LINK4"/>
-            <w:bookmarkEnd w:id="4"/>
-            <w:bookmarkEnd w:id="5"/>
+            <w:bookmarkStart w:id="8" w:name="OLE_LINK3"/>
+            <w:bookmarkStart w:id="9" w:name="OLE_LINK4"/>
+            <w:bookmarkEnd w:id="6"/>
+            <w:bookmarkEnd w:id="7"/>
           </w:p>
         </w:tc>
         <w:tc>
@@ -4320,22 +4442,6 @@
                 <w:szCs w:val="24"/>
               </w:rPr>
             </w:pPr>
-            <w:r>
-              <w:rPr>
-                <w:rFonts w:ascii="Times New Roman" w:eastAsia="Times New Roman" w:hAnsi="Times New Roman" w:cs="Times New Roman"/>
-                <w:sz w:val="24"/>
-                <w:szCs w:val="24"/>
-              </w:rPr>
-              <w:t xml:space="preserve">Khóa ngoại </w:t>
-            </w:r>
-            <w:r>
-              <w:rPr>
-                <w:rFonts w:ascii="Times New Roman" w:eastAsia="Times New Roman" w:hAnsi="Times New Roman" w:cs="Times New Roman"/>
-                <w:sz w:val="24"/>
-                <w:szCs w:val="24"/>
-              </w:rPr>
-              <w:t xml:space="preserve"> dblp_pub_new</w:t>
-            </w:r>
           </w:p>
         </w:tc>
       </w:tr>
@@ -4460,13 +4566,37 @@
                 <w:sz w:val="24"/>
                 <w:szCs w:val="24"/>
               </w:rPr>
-              <w:t>DBLP key of the publication being cited (not crossreferenced) by source</w:t>
+              <w:t xml:space="preserve"> Khóa </w:t>
+            </w:r>
+            <w:r>
+              <w:rPr>
+                <w:rFonts w:ascii="Times New Roman" w:eastAsia="Times New Roman" w:hAnsi="Times New Roman" w:cs="Times New Roman"/>
+                <w:sz w:val="24"/>
+                <w:szCs w:val="24"/>
+              </w:rPr>
+              <w:t xml:space="preserve">DBLP </w:t>
+            </w:r>
+            <w:r>
+              <w:rPr>
+                <w:rFonts w:ascii="Times New Roman" w:eastAsia="Times New Roman" w:hAnsi="Times New Roman" w:cs="Times New Roman"/>
+                <w:sz w:val="24"/>
+                <w:szCs w:val="24"/>
+              </w:rPr>
+              <w:t>của nhà xuất bản</w:t>
+            </w:r>
+            <w:r>
+              <w:rPr>
+                <w:rFonts w:ascii="Times New Roman" w:eastAsia="Times New Roman" w:hAnsi="Times New Roman" w:cs="Times New Roman"/>
+                <w:sz w:val="24"/>
+                <w:szCs w:val="24"/>
+              </w:rPr>
+              <w:t>.</w:t>
             </w:r>
           </w:p>
         </w:tc>
       </w:tr>
-      <w:bookmarkEnd w:id="6"/>
-      <w:bookmarkEnd w:id="7"/>
+      <w:bookmarkEnd w:id="8"/>
+      <w:bookmarkEnd w:id="9"/>
     </w:tbl>
     <w:p>
       <w:pPr>
@@ -4988,7 +5118,15 @@
                 <w:sz w:val="24"/>
                 <w:szCs w:val="24"/>
               </w:rPr>
-              <w:t>Tên của subject</w:t>
+              <w:t xml:space="preserve">Tên của </w:t>
+            </w:r>
+            <w:r>
+              <w:rPr>
+                <w:rFonts w:ascii="Times New Roman" w:eastAsia="Times New Roman" w:hAnsi="Times New Roman" w:cs="Times New Roman"/>
+                <w:sz w:val="24"/>
+                <w:szCs w:val="24"/>
+              </w:rPr>
+              <w:t>chủ đề.</w:t>
             </w:r>
           </w:p>
         </w:tc>
@@ -5436,7 +5574,15 @@
                 <w:sz w:val="24"/>
                 <w:szCs w:val="24"/>
               </w:rPr>
-              <w:t>subj_id</w:t>
+              <w:t>s</w:t>
+            </w:r>
+            <w:r>
+              <w:rPr>
+                <w:rFonts w:ascii="Times New Roman" w:eastAsia="Times New Roman" w:hAnsi="Times New Roman" w:cs="Times New Roman"/>
+                <w:sz w:val="24"/>
+                <w:szCs w:val="24"/>
+              </w:rPr>
+              <w:t>bj_id</w:t>
             </w:r>
           </w:p>
         </w:tc>
@@ -5624,7 +5770,15 @@
                 <w:sz w:val="24"/>
                 <w:szCs w:val="24"/>
               </w:rPr>
-              <w:t>Keyphrase</w:t>
+              <w:t>k</w:t>
+            </w:r>
+            <w:r>
+              <w:rPr>
+                <w:rFonts w:ascii="Times New Roman" w:eastAsia="Times New Roman" w:hAnsi="Times New Roman" w:cs="Times New Roman"/>
+                <w:sz w:val="24"/>
+                <w:szCs w:val="24"/>
+              </w:rPr>
+              <w:t>eyphrase</w:t>
             </w:r>
           </w:p>
         </w:tc>

</xml_diff>